<commit_message>
Add User Manual For P2.
</commit_message>
<xml_diff>
--- a/Simulator User Manual.docx
+++ b/Simulator User Manual.docx
@@ -17,15 +17,15 @@
         <w:t xml:space="preserve"> User Manual</w:t>
       </w:r>
       <w:r>
-        <w:t xml:space="preserve"> for P1</w:t>
+        <w:t xml:space="preserve"> for P</w:t>
+      </w:r>
+      <w:r>
+        <w:t>2</w:t>
       </w:r>
     </w:p>
     <w:p>
       <w:pPr>
         <w:jc w:val="center"/>
-        <w:rPr>
-          <w:rFonts w:hint="eastAsia"/>
-        </w:rPr>
       </w:pPr>
       <w:r>
         <w:rPr>
@@ -73,19 +73,14 @@
       </w:r>
     </w:p>
     <w:p>
-      <w:pPr>
-        <w:rPr>
-          <w:rFonts w:hint="eastAsia"/>
-        </w:rPr>
-      </w:pPr>
       <w:r>
         <w:rPr>
           <w:noProof/>
         </w:rPr>
         <w:drawing>
-          <wp:inline distT="0" distB="0" distL="0" distR="0" wp14:anchorId="5369C765" wp14:editId="2B44B7EA">
-            <wp:extent cx="5400675" cy="2559241"/>
-            <wp:effectExtent l="0" t="0" r="0" b="0"/>
+          <wp:inline distT="0" distB="0" distL="0" distR="0" wp14:anchorId="583A0671" wp14:editId="4BBFAED5">
+            <wp:extent cx="5274310" cy="2837180"/>
+            <wp:effectExtent l="0" t="0" r="2540" b="1270"/>
             <wp:docPr id="1" name="图片 1"/>
             <wp:cNvGraphicFramePr>
               <a:graphicFrameLocks xmlns:a="http://schemas.openxmlformats.org/drawingml/2006/main" noChangeAspect="1"/>
@@ -98,7 +93,7 @@
                     <pic:cNvPicPr/>
                   </pic:nvPicPr>
                   <pic:blipFill>
-                    <a:blip r:embed="rId5"/>
+                    <a:blip r:embed="rId7"/>
                     <a:stretch>
                       <a:fillRect/>
                     </a:stretch>
@@ -106,7 +101,7 @@
                   <pic:spPr>
                     <a:xfrm>
                       <a:off x="0" y="0"/>
-                      <a:ext cx="5407893" cy="2562661"/>
+                      <a:ext cx="5274310" cy="2837180"/>
                     </a:xfrm>
                     <a:prstGeom prst="rect">
                       <a:avLst/>
@@ -120,14 +115,28 @@
       </w:r>
     </w:p>
     <w:p>
-      <w:r>
+      <w:pPr>
+        <w:jc w:val="center"/>
         <w:rPr>
           <w:rFonts w:hint="eastAsia"/>
         </w:rPr>
-        <w:t>T</w:t>
-      </w:r>
-      <w:r>
-        <w:t>his is our simulator GUI interface.</w:t>
+      </w:pPr>
+      <w:r>
+        <w:t>Figure 1: The User Interface of the simulator</w:t>
+      </w:r>
+    </w:p>
+    <w:p>
+      <w:r>
+        <w:t>Figure 1 shows</w:t>
+      </w:r>
+      <w:r>
+        <w:t xml:space="preserve"> </w:t>
+      </w:r>
+      <w:r>
+        <w:t xml:space="preserve">the </w:t>
+      </w:r>
+      <w:r>
+        <w:t>simulator GUI interface.</w:t>
       </w:r>
     </w:p>
     <w:p>
@@ -159,9 +168,6 @@
           <w:numId w:val="7"/>
         </w:numPr>
         <w:ind w:firstLineChars="0"/>
-        <w:rPr>
-          <w:rFonts w:hint="eastAsia"/>
-        </w:rPr>
       </w:pPr>
       <w:r>
         <w:rPr>
@@ -338,60 +344,89 @@
       <w:pPr>
         <w:pStyle w:val="a3"/>
         <w:ind w:left="420" w:firstLineChars="0" w:firstLine="0"/>
+      </w:pPr>
+      <w:r>
+        <w:t>Here is an example:</w:t>
+      </w:r>
+    </w:p>
+    <w:p>
+      <w:pPr>
+        <w:pStyle w:val="a3"/>
+        <w:ind w:left="840" w:firstLineChars="0" w:firstLine="0"/>
+      </w:pPr>
+      <w:r>
+        <w:t>000000000001,0000011100011111</w:t>
+      </w:r>
+    </w:p>
+    <w:p>
+      <w:pPr>
+        <w:pStyle w:val="a3"/>
+        <w:ind w:left="840" w:firstLineChars="0" w:firstLine="0"/>
+      </w:pPr>
+      <w:r>
+        <w:t>000000000010,0000011100011111</w:t>
+      </w:r>
+    </w:p>
+    <w:p>
+      <w:pPr>
+        <w:pStyle w:val="a3"/>
+        <w:ind w:left="840" w:firstLineChars="0" w:firstLine="0"/>
+      </w:pPr>
+      <w:r>
+        <w:t>000000000011,0000011100011111</w:t>
+      </w:r>
+    </w:p>
+    <w:p>
+      <w:pPr>
+        <w:pStyle w:val="a3"/>
+        <w:ind w:left="840" w:firstLineChars="0" w:firstLine="0"/>
+      </w:pPr>
+      <w:r>
+        <w:t>000000000100,0000011100011111</w:t>
+      </w:r>
+    </w:p>
+    <w:p>
+      <w:pPr>
+        <w:pStyle w:val="a3"/>
+        <w:ind w:left="420" w:firstLineChars="0" w:firstLine="0"/>
+      </w:pPr>
+      <w:r>
+        <w:t>The example above load data "0000011100011111" to memory location 01,10,11,100.</w:t>
+      </w:r>
+    </w:p>
+    <w:p>
+      <w:pPr>
+        <w:pStyle w:val="a3"/>
+        <w:numPr>
+          <w:ilvl w:val="0"/>
+          <w:numId w:val="7"/>
+        </w:numPr>
+        <w:ind w:firstLineChars="0"/>
         <w:rPr>
           <w:rFonts w:hint="eastAsia"/>
         </w:rPr>
       </w:pPr>
       <w:r>
-        <w:t>Here is an example:</w:t>
-      </w:r>
-    </w:p>
-    <w:p>
-      <w:pPr>
-        <w:pStyle w:val="a3"/>
-        <w:ind w:left="840" w:firstLineChars="0" w:firstLine="0"/>
-      </w:pPr>
-      <w:r>
-        <w:t>000000000001,0000011100011111</w:t>
-      </w:r>
-    </w:p>
-    <w:p>
-      <w:pPr>
-        <w:pStyle w:val="a3"/>
-        <w:ind w:left="840" w:firstLineChars="0" w:firstLine="0"/>
-      </w:pPr>
-      <w:r>
-        <w:t>000000000010,0000011100011111</w:t>
-      </w:r>
-    </w:p>
-    <w:p>
-      <w:pPr>
-        <w:pStyle w:val="a3"/>
-        <w:ind w:left="840" w:firstLineChars="0" w:firstLine="0"/>
-      </w:pPr>
-      <w:r>
-        <w:t>000000000011,0000011100011111</w:t>
-      </w:r>
-    </w:p>
-    <w:p>
-      <w:pPr>
-        <w:pStyle w:val="a3"/>
-        <w:ind w:left="840" w:firstLineChars="0" w:firstLine="0"/>
+        <w:rPr>
+          <w:b/>
+          <w:bCs/>
+        </w:rPr>
+        <w:t>PRINT CACHE Button</w:t>
+      </w:r>
+      <w:r>
+        <w:t xml:space="preserve"> </w:t>
+      </w:r>
+      <w:r>
         <w:rPr>
           <w:rFonts w:hint="eastAsia"/>
         </w:rPr>
-      </w:pPr>
-      <w:r>
-        <w:t>000000000100,0000011100011111</w:t>
-      </w:r>
-    </w:p>
-    <w:p>
-      <w:pPr>
-        <w:pStyle w:val="a3"/>
-        <w:ind w:left="420" w:firstLineChars="0" w:firstLine="0"/>
-      </w:pPr>
-      <w:r>
-        <w:t>The example above load data "0000011100011111" to memory location 01,10,11,100.</w:t>
+        <w:t>w</w:t>
+      </w:r>
+      <w:r>
+        <w:t xml:space="preserve">ill </w:t>
+      </w:r>
+      <w:r>
+        <w:t>print the entire cache data to the “Machine Log” Output Space.</w:t>
       </w:r>
     </w:p>
     <w:p>
@@ -436,6 +471,7 @@
         <w:ind w:firstLineChars="0"/>
       </w:pPr>
       <w:r>
+        <w:lastRenderedPageBreak/>
         <w:t>Most of the register value is editable, while some of the register</w:t>
       </w:r>
       <w:r>
@@ -484,6 +520,54 @@
     </w:p>
     <w:p>
       <w:pPr>
+        <w:pStyle w:val="a3"/>
+        <w:numPr>
+          <w:ilvl w:val="0"/>
+          <w:numId w:val="8"/>
+        </w:numPr>
+        <w:ind w:firstLineChars="0"/>
+        <w:rPr>
+          <w:rFonts w:hint="eastAsia"/>
+        </w:rPr>
+      </w:pPr>
+      <w:r>
+        <w:rPr>
+          <w:b/>
+          <w:bCs/>
+        </w:rPr>
+        <w:t>Print Console Register</w:t>
+      </w:r>
+      <w:r>
+        <w:rPr>
+          <w:b/>
+          <w:bCs/>
+        </w:rPr>
+        <w:t xml:space="preserve"> Button</w:t>
+      </w:r>
+      <w:r>
+        <w:t xml:space="preserve"> </w:t>
+      </w:r>
+      <w:r>
+        <w:rPr>
+          <w:rFonts w:hint="eastAsia"/>
+        </w:rPr>
+        <w:t>w</w:t>
+      </w:r>
+      <w:r>
+        <w:t xml:space="preserve">ill print </w:t>
+      </w:r>
+      <w:r>
+        <w:t>all the console register</w:t>
+      </w:r>
+      <w:r>
+        <w:t xml:space="preserve"> data to the “Machine Log” Output Space.</w:t>
+      </w:r>
+      <w:r>
+        <w:t xml:space="preserve"> (Console Register is used for IN/OUT Instruction, with DEVID 3-31).</w:t>
+      </w:r>
+    </w:p>
+    <w:p>
+      <w:pPr>
         <w:rPr>
           <w:b/>
           <w:bCs/>
@@ -500,7 +584,6 @@
           <w:szCs w:val="24"/>
           <w:u w:val="single"/>
         </w:rPr>
-        <w:lastRenderedPageBreak/>
         <w:t>Memory Field</w:t>
       </w:r>
     </w:p>
@@ -520,7 +603,13 @@
         <w:t>E</w:t>
       </w:r>
       <w:r>
-        <w:t xml:space="preserve">XP Click-box is Memory Expand button. When this box is checked, the max memory is set to 4096 words, while </w:t>
+        <w:t xml:space="preserve">XP Click-box is </w:t>
+      </w:r>
+      <w:r>
+        <w:t xml:space="preserve">the </w:t>
+      </w:r>
+      <w:r>
+        <w:t xml:space="preserve">Memory Expand button. When this box is checked, the max memory is set to 4096 words, while </w:t>
       </w:r>
       <w:r>
         <w:t xml:space="preserve">the </w:t>
@@ -587,8 +676,6 @@
       <w:r>
         <w:t>the memory location.</w:t>
       </w:r>
-      <w:bookmarkStart w:id="0" w:name="_GoBack"/>
-      <w:bookmarkEnd w:id="0"/>
     </w:p>
     <w:p>
       <w:pPr>
@@ -619,7 +706,17 @@
           <w:szCs w:val="24"/>
           <w:u w:val="single"/>
         </w:rPr>
-        <w:t>onsole Display</w:t>
+        <w:t>onsole</w:t>
+      </w:r>
+      <w:r>
+        <w:rPr>
+          <w:b/>
+          <w:bCs/>
+          <w:sz w:val="24"/>
+          <w:szCs w:val="24"/>
+          <w:u w:val="single"/>
+        </w:rPr>
+        <w:t xml:space="preserve"> Output</w:t>
       </w:r>
     </w:p>
     <w:p>
@@ -641,13 +738,199 @@
         <w:t xml:space="preserve">his is the place </w:t>
       </w:r>
       <w:r>
-        <w:t>to show</w:t>
-      </w:r>
-      <w:r>
-        <w:t xml:space="preserve"> the simulator logs.</w:t>
-      </w:r>
-    </w:p>
-    <w:p/>
+        <w:t>for the OUT Instruction to print something. This simulates the “Console Printer” for OUT Instruction.</w:t>
+      </w:r>
+    </w:p>
+    <w:p>
+      <w:pPr>
+        <w:rPr>
+          <w:b/>
+          <w:bCs/>
+          <w:sz w:val="24"/>
+          <w:szCs w:val="24"/>
+          <w:u w:val="single"/>
+        </w:rPr>
+      </w:pPr>
+      <w:r>
+        <w:rPr>
+          <w:rFonts w:hint="eastAsia"/>
+          <w:b/>
+          <w:bCs/>
+          <w:sz w:val="24"/>
+          <w:szCs w:val="24"/>
+          <w:u w:val="single"/>
+        </w:rPr>
+        <w:t>M</w:t>
+      </w:r>
+      <w:r>
+        <w:rPr>
+          <w:b/>
+          <w:bCs/>
+          <w:sz w:val="24"/>
+          <w:szCs w:val="24"/>
+          <w:u w:val="single"/>
+        </w:rPr>
+        <w:t>achine Log</w:t>
+      </w:r>
+    </w:p>
+    <w:p>
+      <w:pPr>
+        <w:pStyle w:val="a3"/>
+        <w:numPr>
+          <w:ilvl w:val="0"/>
+          <w:numId w:val="10"/>
+        </w:numPr>
+        <w:ind w:firstLineChars="0"/>
+      </w:pPr>
+      <w:r>
+        <w:rPr>
+          <w:rFonts w:hint="eastAsia"/>
+        </w:rPr>
+        <w:t>T</w:t>
+      </w:r>
+      <w:r>
+        <w:t xml:space="preserve">his is the place </w:t>
+      </w:r>
+      <w:r>
+        <w:t>to display all the machine log</w:t>
+      </w:r>
+      <w:r>
+        <w:t>s</w:t>
+      </w:r>
+      <w:r>
+        <w:t xml:space="preserve">, which have a very specific detail to demonstrate what the simulator is doing. </w:t>
+      </w:r>
+    </w:p>
+    <w:p>
+      <w:pPr>
+        <w:pStyle w:val="a3"/>
+        <w:ind w:left="420" w:firstLineChars="0" w:firstLine="0"/>
+        <w:rPr>
+          <w:rFonts w:hint="eastAsia"/>
+        </w:rPr>
+      </w:pPr>
+      <w:r>
+        <w:rPr>
+          <w:rFonts w:hint="eastAsia"/>
+        </w:rPr>
+        <w:t>Y</w:t>
+      </w:r>
+      <w:r>
+        <w:t>ou can check whether the Cache is HIT or MISS, the value of all dumped info, etc.</w:t>
+      </w:r>
+    </w:p>
+    <w:p>
+      <w:pPr>
+        <w:rPr>
+          <w:b/>
+          <w:bCs/>
+          <w:sz w:val="24"/>
+          <w:szCs w:val="24"/>
+          <w:u w:val="single"/>
+        </w:rPr>
+      </w:pPr>
+      <w:r>
+        <w:rPr>
+          <w:b/>
+          <w:bCs/>
+          <w:sz w:val="24"/>
+          <w:szCs w:val="24"/>
+          <w:u w:val="single"/>
+        </w:rPr>
+        <w:t xml:space="preserve">Insert </w:t>
+      </w:r>
+      <w:proofErr w:type="spellStart"/>
+      <w:r>
+        <w:rPr>
+          <w:rFonts w:hint="eastAsia"/>
+          <w:b/>
+          <w:bCs/>
+          <w:sz w:val="24"/>
+          <w:szCs w:val="24"/>
+          <w:u w:val="single"/>
+        </w:rPr>
+        <w:t>Break</w:t>
+      </w:r>
+      <w:r>
+        <w:rPr>
+          <w:b/>
+          <w:bCs/>
+          <w:sz w:val="24"/>
+          <w:szCs w:val="24"/>
+          <w:u w:val="single"/>
+        </w:rPr>
+        <w:t>Point</w:t>
+      </w:r>
+      <w:proofErr w:type="spellEnd"/>
+      <w:r>
+        <w:rPr>
+          <w:b/>
+          <w:bCs/>
+          <w:sz w:val="24"/>
+          <w:szCs w:val="24"/>
+          <w:u w:val="single"/>
+        </w:rPr>
+        <w:t xml:space="preserve"> (DEBU</w:t>
+      </w:r>
+      <w:r>
+        <w:rPr>
+          <w:rFonts w:hint="eastAsia"/>
+          <w:b/>
+          <w:bCs/>
+          <w:sz w:val="24"/>
+          <w:szCs w:val="24"/>
+          <w:u w:val="single"/>
+        </w:rPr>
+        <w:t>G</w:t>
+      </w:r>
+      <w:r>
+        <w:rPr>
+          <w:b/>
+          <w:bCs/>
+          <w:sz w:val="24"/>
+          <w:szCs w:val="24"/>
+          <w:u w:val="single"/>
+        </w:rPr>
+        <w:t xml:space="preserve"> ONLY)</w:t>
+      </w:r>
+    </w:p>
+    <w:p>
+      <w:pPr>
+        <w:pStyle w:val="a3"/>
+        <w:numPr>
+          <w:ilvl w:val="0"/>
+          <w:numId w:val="10"/>
+        </w:numPr>
+        <w:ind w:firstLineChars="0"/>
+      </w:pPr>
+      <w:r>
+        <w:rPr>
+          <w:rFonts w:hint="eastAsia"/>
+        </w:rPr>
+        <w:t>T</w:t>
+      </w:r>
+      <w:r>
+        <w:t xml:space="preserve">his is </w:t>
+      </w:r>
+      <w:r>
+        <w:t>the place to set a breakpoint. When clicking the RUN button, when PC meets any of the breakpoint value</w:t>
+      </w:r>
+      <w:r>
+        <w:t>s</w:t>
+      </w:r>
+      <w:r>
+        <w:t>, the simulator will come to a stop so you can start single step for easy debugging.</w:t>
+      </w:r>
+    </w:p>
+    <w:p>
+      <w:pPr>
+        <w:pStyle w:val="a3"/>
+        <w:ind w:left="420" w:firstLineChars="0" w:firstLine="0"/>
+        <w:rPr>
+          <w:rFonts w:hint="eastAsia"/>
+        </w:rPr>
+      </w:pPr>
+    </w:p>
     <w:p>
       <w:pPr>
         <w:pStyle w:val="a3"/>
@@ -657,7 +940,6 @@
         </w:numPr>
         <w:ind w:firstLineChars="0"/>
         <w:rPr>
-          <w:rFonts w:hint="eastAsia"/>
           <w:b/>
           <w:bCs/>
           <w:sz w:val="28"/>
@@ -673,97 +955,98 @@
         </w:rPr>
         <w:t>Operate the simulator</w:t>
       </w:r>
-    </w:p>
-    <w:p>
-      <w:pPr>
+      <w:r>
+        <w:rPr>
+          <w:b/>
+          <w:bCs/>
+          <w:sz w:val="28"/>
+          <w:szCs w:val="28"/>
+        </w:rPr>
+        <w:t xml:space="preserve"> to Testing Program 1</w:t>
+      </w:r>
+    </w:p>
+    <w:p>
+      <w:r>
+        <w:t>Program 1: A program that reads 20 numbers (integers) from the keyboard, prints the numbers to the console printer, requests a number from the user and searches the 20 numbers read in for the number closest to the number entered by the user. Print the number entered by the user and the number closest to that number. Your numbers should not be 1…</w:t>
+      </w:r>
+      <w:proofErr w:type="gramStart"/>
+      <w:r>
+        <w:t>10, but</w:t>
+      </w:r>
+      <w:proofErr w:type="gramEnd"/>
+      <w:r>
+        <w:t xml:space="preserve"> distributed over the range of 0 … 65,535. Therefore, as you read a character in, you need to check it is a digit, convert it to a number, and assemble the integer.</w:t>
+      </w:r>
+    </w:p>
+    <w:p>
+      <w:pPr>
+        <w:rPr>
+          <w:b/>
+          <w:bCs/>
+          <w:sz w:val="28"/>
+          <w:szCs w:val="28"/>
+        </w:rPr>
+      </w:pPr>
+      <w:r>
         <w:rPr>
           <w:rFonts w:hint="eastAsia"/>
           <w:b/>
           <w:bCs/>
-          <w:sz w:val="24"/>
-          <w:szCs w:val="24"/>
-          <w:u w:val="single"/>
-        </w:rPr>
-      </w:pPr>
-      <w:r>
-        <w:rPr>
-          <w:b/>
-          <w:bCs/>
-          <w:sz w:val="24"/>
-          <w:szCs w:val="24"/>
-          <w:u w:val="single"/>
-        </w:rPr>
-        <w:t>To run a program (</w:t>
-      </w:r>
-      <w:r>
-        <w:rPr>
-          <w:rFonts w:hint="eastAsia"/>
-          <w:b/>
-          <w:bCs/>
-          <w:sz w:val="24"/>
-          <w:szCs w:val="24"/>
-          <w:u w:val="single"/>
-        </w:rPr>
-        <w:t>Using</w:t>
-      </w:r>
-      <w:r>
-        <w:rPr>
-          <w:b/>
-          <w:bCs/>
-          <w:sz w:val="24"/>
-          <w:szCs w:val="24"/>
-          <w:u w:val="single"/>
-        </w:rPr>
-        <w:t xml:space="preserve"> a CSV file)</w:t>
-      </w:r>
-    </w:p>
-    <w:p>
-      <w:pPr>
-        <w:rPr>
-          <w:rFonts w:hint="eastAsia"/>
-        </w:rPr>
-      </w:pPr>
-      <w:r>
-        <w:t xml:space="preserve">Our PC initially set to 6 (memory location 0-5 is protected). </w:t>
-      </w:r>
-      <w:proofErr w:type="gramStart"/>
-      <w:r>
-        <w:t>So</w:t>
-      </w:r>
-      <w:proofErr w:type="gramEnd"/>
-      <w:r>
-        <w:t xml:space="preserve"> for the first instruction should </w:t>
-      </w:r>
-      <w:r>
-        <w:t xml:space="preserve">be </w:t>
-      </w:r>
-      <w:r>
-        <w:t>placed at location memory location 6.</w:t>
-      </w:r>
-    </w:p>
-    <w:p>
-      <w:r>
-        <w:rPr>
-          <w:rFonts w:hint="eastAsia"/>
-        </w:rPr>
-        <w:t>P</w:t>
-      </w:r>
-      <w:r>
-        <w:t>lease follow the following steps to continue testing.</w:t>
-      </w:r>
-    </w:p>
-    <w:p/>
+          <w:sz w:val="28"/>
+          <w:szCs w:val="28"/>
+        </w:rPr>
+        <w:t>T</w:t>
+      </w:r>
+      <w:r>
+        <w:rPr>
+          <w:b/>
+          <w:bCs/>
+          <w:sz w:val="28"/>
+          <w:szCs w:val="28"/>
+        </w:rPr>
+        <w:t>o</w:t>
+      </w:r>
+      <w:r>
+        <w:rPr>
+          <w:b/>
+          <w:bCs/>
+          <w:sz w:val="28"/>
+          <w:szCs w:val="28"/>
+        </w:rPr>
+        <w:t xml:space="preserve"> run this testing program, follow the step below:</w:t>
+      </w:r>
+    </w:p>
     <w:p>
       <w:pPr>
         <w:pStyle w:val="a3"/>
         <w:numPr>
           <w:ilvl w:val="0"/>
-          <w:numId w:val="4"/>
+          <w:numId w:val="10"/>
         </w:numPr>
         <w:ind w:firstLineChars="0"/>
-      </w:pPr>
-      <w:r>
-        <w:t xml:space="preserve">Press the IPL Button to reset the simulator. </w:t>
+        <w:rPr>
+          <w:szCs w:val="21"/>
+        </w:rPr>
+      </w:pPr>
+      <w:r>
+        <w:rPr>
+          <w:szCs w:val="21"/>
+        </w:rPr>
+        <w:t xml:space="preserve">Open the simulator JAR </w:t>
+      </w:r>
+      <w:proofErr w:type="gramStart"/>
+      <w:r>
+        <w:rPr>
+          <w:szCs w:val="21"/>
+        </w:rPr>
+        <w:t>file, and</w:t>
+      </w:r>
+      <w:proofErr w:type="gramEnd"/>
+      <w:r>
+        <w:rPr>
+          <w:szCs w:val="21"/>
+        </w:rPr>
+        <w:t xml:space="preserve"> click the “IPL” Button.</w:t>
       </w:r>
     </w:p>
     <w:p>
@@ -771,137 +1054,146 @@
         <w:pStyle w:val="a3"/>
         <w:numPr>
           <w:ilvl w:val="0"/>
-          <w:numId w:val="4"/>
+          <w:numId w:val="10"/>
         </w:numPr>
         <w:ind w:firstLineChars="0"/>
+        <w:rPr>
+          <w:szCs w:val="21"/>
+        </w:rPr>
       </w:pPr>
       <w:r>
         <w:rPr>
           <w:rFonts w:hint="eastAsia"/>
-        </w:rPr>
-        <w:t>P</w:t>
-      </w:r>
-      <w:r>
-        <w:t xml:space="preserve">ress the LOAD MEM Button and choose the CSV Memory log file. </w:t>
-      </w:r>
+          <w:szCs w:val="21"/>
+        </w:rPr>
+        <w:t>C</w:t>
+      </w:r>
+      <w:r>
+        <w:rPr>
+          <w:szCs w:val="21"/>
+        </w:rPr>
+        <w:t xml:space="preserve">lick the “LOAD MEM” </w:t>
+      </w:r>
+      <w:proofErr w:type="gramStart"/>
+      <w:r>
+        <w:rPr>
+          <w:szCs w:val="21"/>
+        </w:rPr>
+        <w:t>Button, and</w:t>
+      </w:r>
+      <w:proofErr w:type="gramEnd"/>
+      <w:r>
+        <w:rPr>
+          <w:szCs w:val="21"/>
+        </w:rPr>
+        <w:t xml:space="preserve"> select the testing program 1 CSV file. (File Name</w:t>
+      </w:r>
+      <w:r>
+        <w:rPr>
+          <w:rFonts w:hint="eastAsia"/>
+          <w:szCs w:val="21"/>
+        </w:rPr>
+        <w:t>:</w:t>
+      </w:r>
+      <w:r>
+        <w:rPr>
+          <w:szCs w:val="21"/>
+        </w:rPr>
+        <w:t xml:space="preserve"> </w:t>
+      </w:r>
+      <w:r>
+        <w:rPr>
+          <w:szCs w:val="21"/>
+        </w:rPr>
+        <w:t>TestingProgram1(P2)</w:t>
+      </w:r>
+      <w:r>
+        <w:rPr>
+          <w:szCs w:val="21"/>
+        </w:rPr>
+        <w:t>.</w:t>
+      </w:r>
+      <w:proofErr w:type="gramStart"/>
+      <w:r>
+        <w:rPr>
+          <w:szCs w:val="21"/>
+        </w:rPr>
+        <w:t>csv )</w:t>
+      </w:r>
+      <w:proofErr w:type="gramEnd"/>
     </w:p>
     <w:p>
       <w:pPr>
         <w:pStyle w:val="a3"/>
         <w:numPr>
           <w:ilvl w:val="0"/>
-          <w:numId w:val="4"/>
+          <w:numId w:val="10"/>
         </w:numPr>
         <w:ind w:firstLineChars="0"/>
         <w:rPr>
+          <w:szCs w:val="21"/>
+        </w:rPr>
+      </w:pPr>
+      <w:r>
+        <w:rPr>
           <w:rFonts w:hint="eastAsia"/>
-        </w:rPr>
-      </w:pPr>
-      <w:r>
-        <w:t xml:space="preserve">Press RUN to run the </w:t>
-      </w:r>
-      <w:proofErr w:type="gramStart"/>
-      <w:r>
-        <w:t>program</w:t>
-      </w:r>
-      <w:r>
-        <w:t>,</w:t>
-      </w:r>
-      <w:r>
-        <w:t xml:space="preserve"> or</w:t>
-      </w:r>
-      <w:proofErr w:type="gramEnd"/>
-      <w:r>
-        <w:t xml:space="preserve"> press </w:t>
-      </w:r>
-      <w:r>
-        <w:t>SINGLE STEP</w:t>
-      </w:r>
-      <w:r>
-        <w:t xml:space="preserve"> button to do single step running.</w:t>
-      </w:r>
-    </w:p>
-    <w:p>
-      <w:pPr>
-        <w:rPr>
-          <w:b/>
-          <w:bCs/>
-          <w:sz w:val="24"/>
-          <w:szCs w:val="24"/>
-          <w:u w:val="single"/>
-        </w:rPr>
-      </w:pPr>
-    </w:p>
-    <w:p>
-      <w:pPr>
-        <w:rPr>
-          <w:rFonts w:hint="eastAsia"/>
-          <w:b/>
-          <w:bCs/>
-          <w:sz w:val="24"/>
-          <w:szCs w:val="24"/>
-          <w:u w:val="single"/>
-        </w:rPr>
-      </w:pPr>
-      <w:r>
-        <w:rPr>
-          <w:b/>
-          <w:bCs/>
-          <w:sz w:val="24"/>
-          <w:szCs w:val="24"/>
-          <w:u w:val="single"/>
-        </w:rPr>
-        <w:t>To run a program (</w:t>
-      </w:r>
-      <w:r>
-        <w:rPr>
-          <w:b/>
-          <w:bCs/>
-          <w:sz w:val="24"/>
-          <w:szCs w:val="24"/>
-          <w:u w:val="single"/>
-        </w:rPr>
-        <w:t>Set memory manually</w:t>
-      </w:r>
-      <w:r>
-        <w:rPr>
-          <w:b/>
-          <w:bCs/>
-          <w:sz w:val="24"/>
-          <w:szCs w:val="24"/>
-          <w:u w:val="single"/>
-        </w:rPr>
-        <w:t>)</w:t>
-      </w:r>
-    </w:p>
-    <w:p>
-      <w:r>
-        <w:t xml:space="preserve">Our PC initially set to 6 (memory location 0-5 is protected). </w:t>
-      </w:r>
-    </w:p>
-    <w:p>
-      <w:r>
-        <w:rPr>
-          <w:rFonts w:hint="eastAsia"/>
-        </w:rPr>
-        <w:t>P</w:t>
-      </w:r>
-      <w:r>
-        <w:t>lease follow the following steps to continue testing.</w:t>
-      </w:r>
-    </w:p>
-    <w:p/>
+          <w:szCs w:val="21"/>
+        </w:rPr>
+        <w:t>C</w:t>
+      </w:r>
+      <w:r>
+        <w:rPr>
+          <w:szCs w:val="21"/>
+        </w:rPr>
+        <w:t>lick “RUN”</w:t>
+      </w:r>
+    </w:p>
     <w:p>
       <w:pPr>
         <w:pStyle w:val="a3"/>
         <w:numPr>
           <w:ilvl w:val="0"/>
-          <w:numId w:val="5"/>
+          <w:numId w:val="10"/>
         </w:numPr>
         <w:ind w:firstLineChars="0"/>
-      </w:pPr>
-      <w:r>
-        <w:t xml:space="preserve">Press the IPL Button to reset the simulator. </w:t>
+        <w:rPr>
+          <w:szCs w:val="21"/>
+        </w:rPr>
+      </w:pPr>
+      <w:r>
+        <w:rPr>
+          <w:szCs w:val="21"/>
+        </w:rPr>
+        <w:t>It will require 20 numbers at first. When it pop-up a window to require a number, type the number directly. The range of the input is 0~65535.</w:t>
+      </w:r>
+    </w:p>
+    <w:p>
+      <w:pPr>
+        <w:pStyle w:val="a3"/>
+        <w:ind w:left="420" w:firstLineChars="0" w:firstLine="0"/>
+        <w:rPr>
+          <w:i/>
+          <w:iCs/>
+          <w:szCs w:val="21"/>
+        </w:rPr>
+      </w:pPr>
+      <w:r>
+        <w:rPr>
+          <w:rFonts w:hint="eastAsia"/>
+          <w:i/>
+          <w:iCs/>
+          <w:szCs w:val="21"/>
+        </w:rPr>
+        <w:lastRenderedPageBreak/>
+        <w:t>F</w:t>
+      </w:r>
+      <w:r>
+        <w:rPr>
+          <w:i/>
+          <w:iCs/>
+          <w:szCs w:val="21"/>
+        </w:rPr>
+        <w:t>or Example: If you would like to input number “234” to be the first number, type “234”.</w:t>
       </w:r>
     </w:p>
     <w:p>
@@ -909,70 +1201,47 @@
         <w:pStyle w:val="a3"/>
         <w:numPr>
           <w:ilvl w:val="0"/>
-          <w:numId w:val="5"/>
+          <w:numId w:val="10"/>
         </w:numPr>
         <w:ind w:firstLineChars="0"/>
-      </w:pPr>
-      <w:r>
-        <w:t>Set the memory will the value you desire using the memory write button.</w:t>
-      </w:r>
-    </w:p>
-    <w:p>
-      <w:pPr>
-        <w:pStyle w:val="a3"/>
-        <w:numPr>
-          <w:ilvl w:val="0"/>
-          <w:numId w:val="5"/>
-        </w:numPr>
-        <w:ind w:firstLineChars="0"/>
-      </w:pPr>
-      <w:r>
-        <w:t xml:space="preserve">(Optional) Set the PC value to your memory location of your </w:t>
-      </w:r>
-      <w:r>
-        <w:t>first instruction</w:t>
-      </w:r>
-      <w:r>
-        <w:t>.</w:t>
-      </w:r>
-    </w:p>
-    <w:p>
-      <w:pPr>
-        <w:pStyle w:val="a3"/>
-        <w:numPr>
-          <w:ilvl w:val="0"/>
-          <w:numId w:val="5"/>
-        </w:numPr>
-        <w:ind w:firstLineChars="0"/>
-      </w:pPr>
-      <w:r>
-        <w:t xml:space="preserve">Press RUN to run the </w:t>
-      </w:r>
-      <w:proofErr w:type="gramStart"/>
-      <w:r>
-        <w:t>program, or</w:t>
-      </w:r>
-      <w:proofErr w:type="gramEnd"/>
-      <w:r>
-        <w:t xml:space="preserve"> press </w:t>
-      </w:r>
-      <w:r>
-        <w:t>SINGLE STEP</w:t>
-      </w:r>
-      <w:r>
-        <w:t xml:space="preserve"> button to do single step running.</w:t>
-      </w:r>
-    </w:p>
-    <w:p>
-      <w:pPr>
+        <w:rPr>
+          <w:szCs w:val="21"/>
+        </w:rPr>
+      </w:pPr>
+      <w:r>
         <w:rPr>
           <w:rFonts w:hint="eastAsia"/>
-          <w:b/>
-          <w:bCs/>
-          <w:sz w:val="28"/>
-          <w:szCs w:val="28"/>
-        </w:rPr>
-      </w:pPr>
+          <w:szCs w:val="21"/>
+        </w:rPr>
+        <w:t>A</w:t>
+      </w:r>
+      <w:r>
+        <w:rPr>
+          <w:szCs w:val="21"/>
+        </w:rPr>
+        <w:t>fter the 20 numbers you input, it will require a new number. Just type the new number for the program to compare, and the simulator will display the closet number for the 20 numbers you input before and print it to the “Console Output”.</w:t>
+      </w:r>
+    </w:p>
+    <w:p>
+      <w:pPr>
+        <w:pStyle w:val="a3"/>
+        <w:ind w:left="420" w:firstLineChars="0" w:firstLine="0"/>
+        <w:rPr>
+          <w:szCs w:val="21"/>
+        </w:rPr>
+      </w:pPr>
+    </w:p>
+    <w:p>
+      <w:pPr>
+        <w:pStyle w:val="a3"/>
+        <w:ind w:left="420" w:firstLineChars="0" w:firstLine="0"/>
+        <w:rPr>
+          <w:rFonts w:hint="eastAsia"/>
+          <w:szCs w:val="21"/>
+        </w:rPr>
+      </w:pPr>
+      <w:bookmarkStart w:id="0" w:name="_GoBack"/>
+      <w:bookmarkEnd w:id="0"/>
     </w:p>
     <w:sectPr>
       <w:pgSz w:w="11906" w:h="16838"/>
@@ -984,6 +1253,44 @@
 </w:document>
 </file>
 
+<file path=word/endnotes.xml><?xml version="1.0" encoding="utf-8"?>
+<w:endnotes xmlns:wpc="http://schemas.microsoft.com/office/word/2010/wordprocessingCanvas" xmlns:cx="http://schemas.microsoft.com/office/drawing/2014/chartex" xmlns:cx1="http://schemas.microsoft.com/office/drawing/2015/9/8/chartex" xmlns:cx2="http://schemas.microsoft.com/office/drawing/2015/10/21/chartex" xmlns:cx3="http://schemas.microsoft.com/office/drawing/2016/5/9/chartex" xmlns:cx4="http://schemas.microsoft.com/office/drawing/2016/5/10/chartex" xmlns:cx5="http://schemas.microsoft.com/office/drawing/2016/5/11/chartex" xmlns:cx6="http://schemas.microsoft.com/office/drawing/2016/5/12/chartex" xmlns:cx7="http://schemas.microsoft.com/office/drawing/2016/5/13/chartex" xmlns:cx8="http://schemas.microsoft.com/office/drawing/2016/5/14/chartex" xmlns:mc="http://schemas.openxmlformats.org/markup-compatibility/2006" xmlns:aink="http://schemas.microsoft.com/office/drawing/2016/ink" xmlns:am3d="http://schemas.microsoft.com/office/drawing/2017/model3d" xmlns:o="urn:schemas-microsoft-com:office:office" xmlns:r="http://schemas.openxmlformats.org/officeDocument/2006/relationships" xmlns:m="http://schemas.openxmlformats.org/officeDocument/2006/math" xmlns:v="urn:schemas-microsoft-com:vml" xmlns:wp14="http://schemas.microsoft.com/office/word/2010/wordprocessingDrawing" xmlns:wp="http://schemas.openxmlformats.org/drawingml/2006/wordprocessingDrawing" xmlns:w10="urn:schemas-microsoft-com:office:word" xmlns:w="http://schemas.openxmlformats.org/wordprocessingml/2006/main" xmlns:w14="http://schemas.microsoft.com/office/word/2010/wordml" xmlns:w15="http://schemas.microsoft.com/office/word/2012/wordml" xmlns:w16cid="http://schemas.microsoft.com/office/word/2016/wordml/cid" xmlns:w16se="http://schemas.microsoft.com/office/word/2015/wordml/symex" xmlns:wpg="http://schemas.microsoft.com/office/word/2010/wordprocessingGroup" xmlns:wpi="http://schemas.microsoft.com/office/word/2010/wordprocessingInk" xmlns:wne="http://schemas.microsoft.com/office/word/2006/wordml" xmlns:wps="http://schemas.microsoft.com/office/word/2010/wordprocessingShape" mc:Ignorable="w14 w15 w16se w16cid wp14">
+  <w:endnote w:type="separator" w:id="-1">
+    <w:p>
+      <w:r>
+        <w:separator/>
+      </w:r>
+    </w:p>
+  </w:endnote>
+  <w:endnote w:type="continuationSeparator" w:id="0">
+    <w:p>
+      <w:r>
+        <w:continuationSeparator/>
+      </w:r>
+    </w:p>
+  </w:endnote>
+</w:endnotes>
+</file>
+
+<file path=word/footnotes.xml><?xml version="1.0" encoding="utf-8"?>
+<w:footnotes xmlns:wpc="http://schemas.microsoft.com/office/word/2010/wordprocessingCanvas" xmlns:cx="http://schemas.microsoft.com/office/drawing/2014/chartex" xmlns:cx1="http://schemas.microsoft.com/office/drawing/2015/9/8/chartex" xmlns:cx2="http://schemas.microsoft.com/office/drawing/2015/10/21/chartex" xmlns:cx3="http://schemas.microsoft.com/office/drawing/2016/5/9/chartex" xmlns:cx4="http://schemas.microsoft.com/office/drawing/2016/5/10/chartex" xmlns:cx5="http://schemas.microsoft.com/office/drawing/2016/5/11/chartex" xmlns:cx6="http://schemas.microsoft.com/office/drawing/2016/5/12/chartex" xmlns:cx7="http://schemas.microsoft.com/office/drawing/2016/5/13/chartex" xmlns:cx8="http://schemas.microsoft.com/office/drawing/2016/5/14/chartex" xmlns:mc="http://schemas.openxmlformats.org/markup-compatibility/2006" xmlns:aink="http://schemas.microsoft.com/office/drawing/2016/ink" xmlns:am3d="http://schemas.microsoft.com/office/drawing/2017/model3d" xmlns:o="urn:schemas-microsoft-com:office:office" xmlns:r="http://schemas.openxmlformats.org/officeDocument/2006/relationships" xmlns:m="http://schemas.openxmlformats.org/officeDocument/2006/math" xmlns:v="urn:schemas-microsoft-com:vml" xmlns:wp14="http://schemas.microsoft.com/office/word/2010/wordprocessingDrawing" xmlns:wp="http://schemas.openxmlformats.org/drawingml/2006/wordprocessingDrawing" xmlns:w10="urn:schemas-microsoft-com:office:word" xmlns:w="http://schemas.openxmlformats.org/wordprocessingml/2006/main" xmlns:w14="http://schemas.microsoft.com/office/word/2010/wordml" xmlns:w15="http://schemas.microsoft.com/office/word/2012/wordml" xmlns:w16cid="http://schemas.microsoft.com/office/word/2016/wordml/cid" xmlns:w16se="http://schemas.microsoft.com/office/word/2015/wordml/symex" xmlns:wpg="http://schemas.microsoft.com/office/word/2010/wordprocessingGroup" xmlns:wpi="http://schemas.microsoft.com/office/word/2010/wordprocessingInk" xmlns:wne="http://schemas.microsoft.com/office/word/2006/wordml" xmlns:wps="http://schemas.microsoft.com/office/word/2010/wordprocessingShape" mc:Ignorable="w14 w15 w16se w16cid wp14">
+  <w:footnote w:type="separator" w:id="-1">
+    <w:p>
+      <w:r>
+        <w:separator/>
+      </w:r>
+    </w:p>
+  </w:footnote>
+  <w:footnote w:type="continuationSeparator" w:id="0">
+    <w:p>
+      <w:r>
+        <w:continuationSeparator/>
+      </w:r>
+    </w:p>
+  </w:footnote>
+</w:footnotes>
+</file>
+
 <file path=word/numbering.xml><?xml version="1.0" encoding="utf-8"?>
 <w:numbering xmlns:wpc="http://schemas.microsoft.com/office/word/2010/wordprocessingCanvas" xmlns:cx="http://schemas.microsoft.com/office/drawing/2014/chartex" xmlns:cx1="http://schemas.microsoft.com/office/drawing/2015/9/8/chartex" xmlns:cx2="http://schemas.microsoft.com/office/drawing/2015/10/21/chartex" xmlns:cx3="http://schemas.microsoft.com/office/drawing/2016/5/9/chartex" xmlns:cx4="http://schemas.microsoft.com/office/drawing/2016/5/10/chartex" xmlns:cx5="http://schemas.microsoft.com/office/drawing/2016/5/11/chartex" xmlns:cx6="http://schemas.microsoft.com/office/drawing/2016/5/12/chartex" xmlns:cx7="http://schemas.microsoft.com/office/drawing/2016/5/13/chartex" xmlns:cx8="http://schemas.microsoft.com/office/drawing/2016/5/14/chartex" xmlns:mc="http://schemas.openxmlformats.org/markup-compatibility/2006" xmlns:aink="http://schemas.microsoft.com/office/drawing/2016/ink" xmlns:am3d="http://schemas.microsoft.com/office/drawing/2017/model3d" xmlns:o="urn:schemas-microsoft-com:office:office" xmlns:r="http://schemas.openxmlformats.org/officeDocument/2006/relationships" xmlns:m="http://schemas.openxmlformats.org/officeDocument/2006/math" xmlns:v="urn:schemas-microsoft-com:vml" xmlns:wp14="http://schemas.microsoft.com/office/word/2010/wordprocessingDrawing" xmlns:wp="http://schemas.openxmlformats.org/drawingml/2006/wordprocessingDrawing" xmlns:w10="urn:schemas-microsoft-com:office:word" xmlns:w="http://schemas.openxmlformats.org/wordprocessingml/2006/main" xmlns:w14="http://schemas.microsoft.com/office/word/2010/wordml" xmlns:w15="http://schemas.microsoft.com/office/word/2012/wordml" xmlns:w16cid="http://schemas.microsoft.com/office/word/2016/wordml/cid" xmlns:w16se="http://schemas.microsoft.com/office/word/2015/wordml/symex" xmlns:wpg="http://schemas.microsoft.com/office/word/2010/wordprocessingGroup" xmlns:wpi="http://schemas.microsoft.com/office/word/2010/wordprocessingInk" xmlns:wne="http://schemas.microsoft.com/office/word/2006/wordml" xmlns:wps="http://schemas.microsoft.com/office/word/2010/wordprocessingShape" mc:Ignorable="w14 w15 w16se w16cid wp14">
   <w:abstractNum w:abstractNumId="0" w15:restartNumberingAfterBreak="0">
@@ -1547,7 +1854,7 @@
   <w:abstractNum w:abstractNumId="6" w15:restartNumberingAfterBreak="0">
     <w:nsid w:val="4ADA4E5A"/>
     <w:multiLevelType w:val="hybridMultilevel"/>
-    <w:tmpl w:val="4E28D370"/>
+    <w:tmpl w:val="3284683E"/>
     <w:lvl w:ilvl="0" w:tplc="04090001">
       <w:start w:val="1"/>
       <w:numFmt w:val="bullet"/>
@@ -2077,6 +2384,7 @@
     <w:lsdException w:name="HTML Sample" w:semiHidden="1" w:unhideWhenUsed="1"/>
     <w:lsdException w:name="HTML Typewriter" w:semiHidden="1" w:unhideWhenUsed="1"/>
     <w:lsdException w:name="HTML Variable" w:semiHidden="1" w:unhideWhenUsed="1"/>
+    <w:lsdException w:name="Normal Table" w:semiHidden="1" w:unhideWhenUsed="1"/>
     <w:lsdException w:name="annotation subject" w:semiHidden="1" w:unhideWhenUsed="1"/>
     <w:lsdException w:name="No List" w:semiHidden="1" w:unhideWhenUsed="1"/>
     <w:lsdException w:name="Outline List 1" w:semiHidden="1" w:unhideWhenUsed="1"/>
@@ -2123,8 +2431,10 @@
     <w:lsdException w:name="Table Subtle 2" w:semiHidden="1" w:unhideWhenUsed="1"/>
     <w:lsdException w:name="Table Web 1" w:semiHidden="1" w:unhideWhenUsed="1"/>
     <w:lsdException w:name="Table Web 2" w:semiHidden="1" w:unhideWhenUsed="1"/>
+    <w:lsdException w:name="Table Web 3" w:semiHidden="1" w:unhideWhenUsed="1"/>
     <w:lsdException w:name="Balloon Text" w:semiHidden="1" w:unhideWhenUsed="1"/>
     <w:lsdException w:name="Table Grid" w:uiPriority="39"/>
+    <w:lsdException w:name="Table Theme" w:semiHidden="1" w:unhideWhenUsed="1"/>
     <w:lsdException w:name="Placeholder Text" w:semiHidden="1"/>
     <w:lsdException w:name="No Spacing" w:uiPriority="1" w:qFormat="1"/>
     <w:lsdException w:name="Light Shading" w:uiPriority="60"/>
@@ -2350,6 +2660,7 @@
   <w:style w:type="paragraph" w:default="1" w:styleId="a">
     <w:name w:val="Normal"/>
     <w:qFormat/>
+    <w:rsid w:val="00D73D11"/>
     <w:pPr>
       <w:widowControl w:val="0"/>
       <w:jc w:val="both"/>
@@ -2427,6 +2738,87 @@
     <w:pPr>
       <w:ind w:firstLineChars="200" w:firstLine="420"/>
     </w:pPr>
+  </w:style>
+  <w:style w:type="paragraph" w:styleId="a4">
+    <w:name w:val="header"/>
+    <w:basedOn w:val="a"/>
+    <w:link w:val="a5"/>
+    <w:uiPriority w:val="99"/>
+    <w:unhideWhenUsed/>
+    <w:rsid w:val="005B6C46"/>
+    <w:pPr>
+      <w:pBdr>
+        <w:bottom w:val="single" w:sz="6" w:space="1" w:color="auto"/>
+      </w:pBdr>
+      <w:tabs>
+        <w:tab w:val="center" w:pos="4153"/>
+        <w:tab w:val="right" w:pos="8306"/>
+      </w:tabs>
+      <w:snapToGrid w:val="0"/>
+      <w:jc w:val="center"/>
+    </w:pPr>
+    <w:rPr>
+      <w:sz w:val="18"/>
+      <w:szCs w:val="18"/>
+    </w:rPr>
+  </w:style>
+  <w:style w:type="character" w:customStyle="1" w:styleId="a5">
+    <w:name w:val="页眉 字符"/>
+    <w:basedOn w:val="a0"/>
+    <w:link w:val="a4"/>
+    <w:uiPriority w:val="99"/>
+    <w:rsid w:val="005B6C46"/>
+    <w:rPr>
+      <w:sz w:val="18"/>
+      <w:szCs w:val="18"/>
+    </w:rPr>
+  </w:style>
+  <w:style w:type="paragraph" w:styleId="a6">
+    <w:name w:val="footer"/>
+    <w:basedOn w:val="a"/>
+    <w:link w:val="a7"/>
+    <w:uiPriority w:val="99"/>
+    <w:unhideWhenUsed/>
+    <w:rsid w:val="005B6C46"/>
+    <w:pPr>
+      <w:tabs>
+        <w:tab w:val="center" w:pos="4153"/>
+        <w:tab w:val="right" w:pos="8306"/>
+      </w:tabs>
+      <w:snapToGrid w:val="0"/>
+      <w:jc w:val="left"/>
+    </w:pPr>
+    <w:rPr>
+      <w:sz w:val="18"/>
+      <w:szCs w:val="18"/>
+    </w:rPr>
+  </w:style>
+  <w:style w:type="character" w:customStyle="1" w:styleId="a7">
+    <w:name w:val="页脚 字符"/>
+    <w:basedOn w:val="a0"/>
+    <w:link w:val="a6"/>
+    <w:uiPriority w:val="99"/>
+    <w:rsid w:val="005B6C46"/>
+    <w:rPr>
+      <w:sz w:val="18"/>
+      <w:szCs w:val="18"/>
+    </w:rPr>
+  </w:style>
+  <w:style w:type="table" w:styleId="a8">
+    <w:name w:val="Table Grid"/>
+    <w:basedOn w:val="a1"/>
+    <w:uiPriority w:val="39"/>
+    <w:rsid w:val="00FC5736"/>
+    <w:tblPr>
+      <w:tblBorders>
+        <w:top w:val="single" w:sz="4" w:space="0" w:color="auto"/>
+        <w:left w:val="single" w:sz="4" w:space="0" w:color="auto"/>
+        <w:bottom w:val="single" w:sz="4" w:space="0" w:color="auto"/>
+        <w:right w:val="single" w:sz="4" w:space="0" w:color="auto"/>
+        <w:insideH w:val="single" w:sz="4" w:space="0" w:color="auto"/>
+        <w:insideV w:val="single" w:sz="4" w:space="0" w:color="auto"/>
+      </w:tblBorders>
+    </w:tblPr>
   </w:style>
 </w:styles>
 </file>

</xml_diff>